<commit_message>
Add and update sprint planning documents
</commit_message>
<xml_diff>
--- a/Sprint 1 Plan.docx
+++ b/Sprint 1 Plan.docx
@@ -473,16 +473,10 @@
             <w:cnfStyle w:val="001000000000" w:firstRow="0" w:lastRow="0" w:firstColumn="1" w:lastColumn="0" w:oddVBand="0" w:evenVBand="0" w:oddHBand="0" w:evenHBand="0" w:firstRowFirstColumn="0" w:firstRowLastColumn="0" w:lastRowFirstColumn="0" w:lastRowLastColumn="0"/>
             <w:tcW w:w="3116" w:type="dxa"/>
           </w:tcPr>
-          <w:p/>
-        </w:tc>
-        <w:tc>
-          <w:tcPr>
-            <w:tcW w:w="3117" w:type="dxa"/>
-          </w:tcPr>
           <w:p>
-            <w:pPr>
-              <w:cnfStyle w:val="000000100000" w:firstRow="0" w:lastRow="0" w:firstColumn="0" w:lastColumn="0" w:oddVBand="0" w:evenVBand="0" w:oddHBand="1" w:evenHBand="0" w:firstRowFirstColumn="0" w:firstRowLastColumn="0" w:lastRowFirstColumn="0" w:lastRowLastColumn="0"/>
-            </w:pPr>
+            <w:r>
+              <w:t>4</w:t>
+            </w:r>
           </w:p>
         </w:tc>
         <w:tc>
@@ -493,6 +487,22 @@
             <w:pPr>
               <w:cnfStyle w:val="000000100000" w:firstRow="0" w:lastRow="0" w:firstColumn="0" w:lastColumn="0" w:oddVBand="0" w:evenVBand="0" w:oddHBand="1" w:evenHBand="0" w:firstRowFirstColumn="0" w:firstRowLastColumn="0" w:lastRowFirstColumn="0" w:lastRowLastColumn="0"/>
             </w:pPr>
+            <w:r>
+              <w:t>7</w:t>
+            </w:r>
+          </w:p>
+        </w:tc>
+        <w:tc>
+          <w:tcPr>
+            <w:tcW w:w="3117" w:type="dxa"/>
+          </w:tcPr>
+          <w:p>
+            <w:pPr>
+              <w:cnfStyle w:val="000000100000" w:firstRow="0" w:lastRow="0" w:firstColumn="0" w:lastColumn="0" w:oddVBand="0" w:evenVBand="0" w:oddHBand="1" w:evenHBand="0" w:firstRowFirstColumn="0" w:firstRowLastColumn="0" w:lastRowFirstColumn="0" w:lastRowLastColumn="0"/>
+            </w:pPr>
+            <w:r>
+              <w:t>9 h</w:t>
+            </w:r>
           </w:p>
         </w:tc>
       </w:tr>
@@ -507,17 +517,44 @@
     </w:p>
     <w:p>
       <w:pPr>
-        <w:rPr>
-          <w:i/>
-          <w:iCs/>
-        </w:rPr>
-      </w:pPr>
-      <w:r>
-        <w:rPr>
-          <w:i/>
-          <w:iCs/>
-        </w:rPr>
-        <w:t>Replace this text with every practice and procedure your team used that was effective, useful, and/or improved your overall output.</w:t>
+        <w:pStyle w:val="ListParagraph"/>
+        <w:numPr>
+          <w:ilvl w:val="0"/>
+          <w:numId w:val="1"/>
+        </w:numPr>
+      </w:pPr>
+      <w:r>
+        <w:t>Communication was effective</w:t>
+      </w:r>
+    </w:p>
+    <w:p>
+      <w:pPr>
+        <w:pStyle w:val="ListParagraph"/>
+        <w:numPr>
+          <w:ilvl w:val="0"/>
+          <w:numId w:val="1"/>
+        </w:numPr>
+      </w:pPr>
+      <w:r>
+        <w:t>N</w:t>
+      </w:r>
+      <w:r>
+        <w:t>o conflicts or disputes</w:t>
+      </w:r>
+    </w:p>
+    <w:p>
+      <w:pPr>
+        <w:pStyle w:val="ListParagraph"/>
+        <w:numPr>
+          <w:ilvl w:val="0"/>
+          <w:numId w:val="1"/>
+        </w:numPr>
+      </w:pPr>
+      <w:r>
+        <w:t>R</w:t>
+      </w:r>
+      <w:r>
+        <w:t>oles and tasks were clearly understood</w:t>
       </w:r>
     </w:p>
     <w:p>
@@ -530,17 +567,46 @@
     </w:p>
     <w:p>
       <w:pPr>
-        <w:rPr>
-          <w:i/>
-          <w:iCs/>
-        </w:rPr>
-      </w:pPr>
-      <w:r>
-        <w:rPr>
-          <w:i/>
-          <w:iCs/>
-        </w:rPr>
-        <w:t>Replace this text with every practice and procedure your team used that was ineffective, wasteful, and/or diminished or impeded your overall output.</w:t>
+        <w:pStyle w:val="ListParagraph"/>
+        <w:numPr>
+          <w:ilvl w:val="0"/>
+          <w:numId w:val="2"/>
+        </w:numPr>
+      </w:pPr>
+      <w:r>
+        <w:t>Some tasks in a dependency chain took too long to complete, preventing the next steps from being taken</w:t>
+      </w:r>
+    </w:p>
+    <w:p>
+      <w:pPr>
+        <w:pStyle w:val="ListParagraph"/>
+        <w:numPr>
+          <w:ilvl w:val="0"/>
+          <w:numId w:val="2"/>
+        </w:numPr>
+      </w:pPr>
+      <w:r>
+        <w:t xml:space="preserve">Code on GitHub wasn’t easy to keep </w:t>
+      </w:r>
+      <w:proofErr w:type="gramStart"/>
+      <w:r>
+        <w:t>up-to-date</w:t>
+      </w:r>
+      <w:proofErr w:type="gramEnd"/>
+      <w:r>
+        <w:t xml:space="preserve"> with our local repositories</w:t>
+      </w:r>
+    </w:p>
+    <w:p>
+      <w:pPr>
+        <w:pStyle w:val="ListParagraph"/>
+        <w:numPr>
+          <w:ilvl w:val="0"/>
+          <w:numId w:val="2"/>
+        </w:numPr>
+      </w:pPr>
+      <w:r>
+        <w:t>Time tracking was ineffective, and the resultant data does not help us analyze our work patterns</w:t>
       </w:r>
     </w:p>
     <w:p>
@@ -553,17 +619,29 @@
     </w:p>
     <w:p>
       <w:pPr>
-        <w:rPr>
-          <w:i/>
-          <w:iCs/>
-        </w:rPr>
-      </w:pPr>
-      <w:r>
-        <w:rPr>
-          <w:i/>
-          <w:iCs/>
-        </w:rPr>
-        <w:t>Replace this text with ideas for what your team might do to improve the team dynamic, individual contribution, and/or quality of the final product.</w:t>
+        <w:pStyle w:val="ListParagraph"/>
+        <w:numPr>
+          <w:ilvl w:val="0"/>
+          <w:numId w:val="4"/>
+        </w:numPr>
+      </w:pPr>
+      <w:r>
+        <w:t>Come up with a way to test everything easily and visually</w:t>
+      </w:r>
+    </w:p>
+    <w:p>
+      <w:pPr>
+        <w:pStyle w:val="ListParagraph"/>
+        <w:numPr>
+          <w:ilvl w:val="0"/>
+          <w:numId w:val="4"/>
+        </w:numPr>
+      </w:pPr>
+      <w:r>
+        <w:t>Get everyone on the same page</w:t>
+      </w:r>
+      <w:r>
+        <w:t xml:space="preserve"> codebase-wise</w:t>
       </w:r>
     </w:p>
     <w:p>
@@ -576,21 +654,43 @@
     </w:p>
     <w:p>
       <w:pPr>
-        <w:rPr>
-          <w:i/>
-          <w:iCs/>
-        </w:rPr>
-      </w:pPr>
-      <w:r>
-        <w:rPr>
-          <w:i/>
-          <w:iCs/>
-        </w:rPr>
-        <w:t>STOP! Fill out, then read out loud the previous three sections. Discuss as a team everyone’s answers. Then, replace this text with actions you can take next sprint to implement at least some of the ideas your team generated.</w:t>
-      </w:r>
-    </w:p>
-    <w:p/>
-    <w:p/>
+        <w:pStyle w:val="ListParagraph"/>
+        <w:numPr>
+          <w:ilvl w:val="0"/>
+          <w:numId w:val="3"/>
+        </w:numPr>
+      </w:pPr>
+      <w:r>
+        <w:t>Tie together</w:t>
+      </w:r>
+      <w:r>
+        <w:t xml:space="preserve"> individual components of the code</w:t>
+      </w:r>
+    </w:p>
+    <w:p>
+      <w:pPr>
+        <w:pStyle w:val="ListParagraph"/>
+        <w:numPr>
+          <w:ilvl w:val="1"/>
+          <w:numId w:val="3"/>
+        </w:numPr>
+      </w:pPr>
+      <w:r>
+        <w:t>From here it should be easier to manage version control</w:t>
+      </w:r>
+    </w:p>
+    <w:p>
+      <w:pPr>
+        <w:pStyle w:val="ListParagraph"/>
+        <w:numPr>
+          <w:ilvl w:val="0"/>
+          <w:numId w:val="3"/>
+        </w:numPr>
+      </w:pPr>
+      <w:r>
+        <w:t>Develop a simple test harness that demonstrates unit tests visually</w:t>
+      </w:r>
+    </w:p>
     <w:sectPr>
       <w:pgSz w:w="12240" w:h="15840"/>
       <w:pgMar w:top="1440" w:right="1440" w:bottom="1440" w:left="1440" w:header="720" w:footer="720" w:gutter="0"/>
@@ -599,6 +699,475 @@
     </w:sectPr>
   </w:body>
 </w:document>
+</file>
+
+<file path=word/numbering.xml><?xml version="1.0" encoding="utf-8"?>
+<w:numbering xmlns:wpc="http://schemas.microsoft.com/office/word/2010/wordprocessingCanvas" xmlns:cx="http://schemas.microsoft.com/office/drawing/2014/chartex" xmlns:cx1="http://schemas.microsoft.com/office/drawing/2015/9/8/chartex" xmlns:cx2="http://schemas.microsoft.com/office/drawing/2015/10/21/chartex" xmlns:cx3="http://schemas.microsoft.com/office/drawing/2016/5/9/chartex" xmlns:cx4="http://schemas.microsoft.com/office/drawing/2016/5/10/chartex" xmlns:cx5="http://schemas.microsoft.com/office/drawing/2016/5/11/chartex" xmlns:cx6="http://schemas.microsoft.com/office/drawing/2016/5/12/chartex" xmlns:cx7="http://schemas.microsoft.com/office/drawing/2016/5/13/chartex" xmlns:cx8="http://schemas.microsoft.com/office/drawing/2016/5/14/chartex" xmlns:mc="http://schemas.openxmlformats.org/markup-compatibility/2006" xmlns:aink="http://schemas.microsoft.com/office/drawing/2016/ink" xmlns:am3d="http://schemas.microsoft.com/office/drawing/2017/model3d" xmlns:o="urn:schemas-microsoft-com:office:office" xmlns:r="http://schemas.openxmlformats.org/officeDocument/2006/relationships" xmlns:m="http://schemas.openxmlformats.org/officeDocument/2006/math" xmlns:v="urn:schemas-microsoft-com:vml" xmlns:wp14="http://schemas.microsoft.com/office/word/2010/wordprocessingDrawing" xmlns:wp="http://schemas.openxmlformats.org/drawingml/2006/wordprocessingDrawing" xmlns:w10="urn:schemas-microsoft-com:office:word" xmlns:w="http://schemas.openxmlformats.org/wordprocessingml/2006/main" xmlns:w14="http://schemas.microsoft.com/office/word/2010/wordml" xmlns:w15="http://schemas.microsoft.com/office/word/2012/wordml" xmlns:w16cex="http://schemas.microsoft.com/office/word/2018/wordml/cex" xmlns:w16cid="http://schemas.microsoft.com/office/word/2016/wordml/cid" xmlns:w16="http://schemas.microsoft.com/office/word/2018/wordml" xmlns:w16se="http://schemas.microsoft.com/office/word/2015/wordml/symex" xmlns:wpg="http://schemas.microsoft.com/office/word/2010/wordprocessingGroup" xmlns:wpi="http://schemas.microsoft.com/office/word/2010/wordprocessingInk" xmlns:wne="http://schemas.microsoft.com/office/word/2006/wordml" xmlns:wps="http://schemas.microsoft.com/office/word/2010/wordprocessingShape" mc:Ignorable="w14 w15 w16se w16cid w16 w16cex wp14">
+  <w:abstractNum w:abstractNumId="0" w15:restartNumberingAfterBreak="0">
+    <w:nsid w:val="110656AD"/>
+    <w:multiLevelType w:val="hybridMultilevel"/>
+    <w:tmpl w:val="FC88B30E"/>
+    <w:lvl w:ilvl="0" w:tplc="04090001">
+      <w:start w:val="1"/>
+      <w:numFmt w:val="bullet"/>
+      <w:lvlText w:val=""/>
+      <w:lvlJc w:val="left"/>
+      <w:pPr>
+        <w:ind w:left="720" w:hanging="360"/>
+      </w:pPr>
+      <w:rPr>
+        <w:rFonts w:ascii="Symbol" w:hAnsi="Symbol" w:hint="default"/>
+      </w:rPr>
+    </w:lvl>
+    <w:lvl w:ilvl="1" w:tplc="04090003" w:tentative="1">
+      <w:start w:val="1"/>
+      <w:numFmt w:val="bullet"/>
+      <w:lvlText w:val="o"/>
+      <w:lvlJc w:val="left"/>
+      <w:pPr>
+        <w:ind w:left="1440" w:hanging="360"/>
+      </w:pPr>
+      <w:rPr>
+        <w:rFonts w:ascii="Courier New" w:hAnsi="Courier New" w:cs="Courier New" w:hint="default"/>
+      </w:rPr>
+    </w:lvl>
+    <w:lvl w:ilvl="2" w:tplc="04090005" w:tentative="1">
+      <w:start w:val="1"/>
+      <w:numFmt w:val="bullet"/>
+      <w:lvlText w:val=""/>
+      <w:lvlJc w:val="left"/>
+      <w:pPr>
+        <w:ind w:left="2160" w:hanging="360"/>
+      </w:pPr>
+      <w:rPr>
+        <w:rFonts w:ascii="Wingdings" w:hAnsi="Wingdings" w:hint="default"/>
+      </w:rPr>
+    </w:lvl>
+    <w:lvl w:ilvl="3" w:tplc="04090001" w:tentative="1">
+      <w:start w:val="1"/>
+      <w:numFmt w:val="bullet"/>
+      <w:lvlText w:val=""/>
+      <w:lvlJc w:val="left"/>
+      <w:pPr>
+        <w:ind w:left="2880" w:hanging="360"/>
+      </w:pPr>
+      <w:rPr>
+        <w:rFonts w:ascii="Symbol" w:hAnsi="Symbol" w:hint="default"/>
+      </w:rPr>
+    </w:lvl>
+    <w:lvl w:ilvl="4" w:tplc="04090003" w:tentative="1">
+      <w:start w:val="1"/>
+      <w:numFmt w:val="bullet"/>
+      <w:lvlText w:val="o"/>
+      <w:lvlJc w:val="left"/>
+      <w:pPr>
+        <w:ind w:left="3600" w:hanging="360"/>
+      </w:pPr>
+      <w:rPr>
+        <w:rFonts w:ascii="Courier New" w:hAnsi="Courier New" w:cs="Courier New" w:hint="default"/>
+      </w:rPr>
+    </w:lvl>
+    <w:lvl w:ilvl="5" w:tplc="04090005" w:tentative="1">
+      <w:start w:val="1"/>
+      <w:numFmt w:val="bullet"/>
+      <w:lvlText w:val=""/>
+      <w:lvlJc w:val="left"/>
+      <w:pPr>
+        <w:ind w:left="4320" w:hanging="360"/>
+      </w:pPr>
+      <w:rPr>
+        <w:rFonts w:ascii="Wingdings" w:hAnsi="Wingdings" w:hint="default"/>
+      </w:rPr>
+    </w:lvl>
+    <w:lvl w:ilvl="6" w:tplc="04090001" w:tentative="1">
+      <w:start w:val="1"/>
+      <w:numFmt w:val="bullet"/>
+      <w:lvlText w:val=""/>
+      <w:lvlJc w:val="left"/>
+      <w:pPr>
+        <w:ind w:left="5040" w:hanging="360"/>
+      </w:pPr>
+      <w:rPr>
+        <w:rFonts w:ascii="Symbol" w:hAnsi="Symbol" w:hint="default"/>
+      </w:rPr>
+    </w:lvl>
+    <w:lvl w:ilvl="7" w:tplc="04090003" w:tentative="1">
+      <w:start w:val="1"/>
+      <w:numFmt w:val="bullet"/>
+      <w:lvlText w:val="o"/>
+      <w:lvlJc w:val="left"/>
+      <w:pPr>
+        <w:ind w:left="5760" w:hanging="360"/>
+      </w:pPr>
+      <w:rPr>
+        <w:rFonts w:ascii="Courier New" w:hAnsi="Courier New" w:cs="Courier New" w:hint="default"/>
+      </w:rPr>
+    </w:lvl>
+    <w:lvl w:ilvl="8" w:tplc="04090005" w:tentative="1">
+      <w:start w:val="1"/>
+      <w:numFmt w:val="bullet"/>
+      <w:lvlText w:val=""/>
+      <w:lvlJc w:val="left"/>
+      <w:pPr>
+        <w:ind w:left="6480" w:hanging="360"/>
+      </w:pPr>
+      <w:rPr>
+        <w:rFonts w:ascii="Wingdings" w:hAnsi="Wingdings" w:hint="default"/>
+      </w:rPr>
+    </w:lvl>
+  </w:abstractNum>
+  <w:abstractNum w:abstractNumId="1" w15:restartNumberingAfterBreak="0">
+    <w:nsid w:val="52DD2F9F"/>
+    <w:multiLevelType w:val="hybridMultilevel"/>
+    <w:tmpl w:val="4B8A540A"/>
+    <w:lvl w:ilvl="0" w:tplc="04090001">
+      <w:start w:val="1"/>
+      <w:numFmt w:val="bullet"/>
+      <w:lvlText w:val=""/>
+      <w:lvlJc w:val="left"/>
+      <w:pPr>
+        <w:ind w:left="720" w:hanging="360"/>
+      </w:pPr>
+      <w:rPr>
+        <w:rFonts w:ascii="Symbol" w:hAnsi="Symbol" w:hint="default"/>
+      </w:rPr>
+    </w:lvl>
+    <w:lvl w:ilvl="1" w:tplc="04090003" w:tentative="1">
+      <w:start w:val="1"/>
+      <w:numFmt w:val="bullet"/>
+      <w:lvlText w:val="o"/>
+      <w:lvlJc w:val="left"/>
+      <w:pPr>
+        <w:ind w:left="1440" w:hanging="360"/>
+      </w:pPr>
+      <w:rPr>
+        <w:rFonts w:ascii="Courier New" w:hAnsi="Courier New" w:cs="Courier New" w:hint="default"/>
+      </w:rPr>
+    </w:lvl>
+    <w:lvl w:ilvl="2" w:tplc="04090005" w:tentative="1">
+      <w:start w:val="1"/>
+      <w:numFmt w:val="bullet"/>
+      <w:lvlText w:val=""/>
+      <w:lvlJc w:val="left"/>
+      <w:pPr>
+        <w:ind w:left="2160" w:hanging="360"/>
+      </w:pPr>
+      <w:rPr>
+        <w:rFonts w:ascii="Wingdings" w:hAnsi="Wingdings" w:hint="default"/>
+      </w:rPr>
+    </w:lvl>
+    <w:lvl w:ilvl="3" w:tplc="04090001" w:tentative="1">
+      <w:start w:val="1"/>
+      <w:numFmt w:val="bullet"/>
+      <w:lvlText w:val=""/>
+      <w:lvlJc w:val="left"/>
+      <w:pPr>
+        <w:ind w:left="2880" w:hanging="360"/>
+      </w:pPr>
+      <w:rPr>
+        <w:rFonts w:ascii="Symbol" w:hAnsi="Symbol" w:hint="default"/>
+      </w:rPr>
+    </w:lvl>
+    <w:lvl w:ilvl="4" w:tplc="04090003" w:tentative="1">
+      <w:start w:val="1"/>
+      <w:numFmt w:val="bullet"/>
+      <w:lvlText w:val="o"/>
+      <w:lvlJc w:val="left"/>
+      <w:pPr>
+        <w:ind w:left="3600" w:hanging="360"/>
+      </w:pPr>
+      <w:rPr>
+        <w:rFonts w:ascii="Courier New" w:hAnsi="Courier New" w:cs="Courier New" w:hint="default"/>
+      </w:rPr>
+    </w:lvl>
+    <w:lvl w:ilvl="5" w:tplc="04090005" w:tentative="1">
+      <w:start w:val="1"/>
+      <w:numFmt w:val="bullet"/>
+      <w:lvlText w:val=""/>
+      <w:lvlJc w:val="left"/>
+      <w:pPr>
+        <w:ind w:left="4320" w:hanging="360"/>
+      </w:pPr>
+      <w:rPr>
+        <w:rFonts w:ascii="Wingdings" w:hAnsi="Wingdings" w:hint="default"/>
+      </w:rPr>
+    </w:lvl>
+    <w:lvl w:ilvl="6" w:tplc="04090001" w:tentative="1">
+      <w:start w:val="1"/>
+      <w:numFmt w:val="bullet"/>
+      <w:lvlText w:val=""/>
+      <w:lvlJc w:val="left"/>
+      <w:pPr>
+        <w:ind w:left="5040" w:hanging="360"/>
+      </w:pPr>
+      <w:rPr>
+        <w:rFonts w:ascii="Symbol" w:hAnsi="Symbol" w:hint="default"/>
+      </w:rPr>
+    </w:lvl>
+    <w:lvl w:ilvl="7" w:tplc="04090003" w:tentative="1">
+      <w:start w:val="1"/>
+      <w:numFmt w:val="bullet"/>
+      <w:lvlText w:val="o"/>
+      <w:lvlJc w:val="left"/>
+      <w:pPr>
+        <w:ind w:left="5760" w:hanging="360"/>
+      </w:pPr>
+      <w:rPr>
+        <w:rFonts w:ascii="Courier New" w:hAnsi="Courier New" w:cs="Courier New" w:hint="default"/>
+      </w:rPr>
+    </w:lvl>
+    <w:lvl w:ilvl="8" w:tplc="04090005" w:tentative="1">
+      <w:start w:val="1"/>
+      <w:numFmt w:val="bullet"/>
+      <w:lvlText w:val=""/>
+      <w:lvlJc w:val="left"/>
+      <w:pPr>
+        <w:ind w:left="6480" w:hanging="360"/>
+      </w:pPr>
+      <w:rPr>
+        <w:rFonts w:ascii="Wingdings" w:hAnsi="Wingdings" w:hint="default"/>
+      </w:rPr>
+    </w:lvl>
+  </w:abstractNum>
+  <w:abstractNum w:abstractNumId="2" w15:restartNumberingAfterBreak="0">
+    <w:nsid w:val="57F51896"/>
+    <w:multiLevelType w:val="hybridMultilevel"/>
+    <w:tmpl w:val="CB6A26EC"/>
+    <w:lvl w:ilvl="0" w:tplc="04090001">
+      <w:start w:val="1"/>
+      <w:numFmt w:val="bullet"/>
+      <w:lvlText w:val=""/>
+      <w:lvlJc w:val="left"/>
+      <w:pPr>
+        <w:ind w:left="720" w:hanging="360"/>
+      </w:pPr>
+      <w:rPr>
+        <w:rFonts w:ascii="Symbol" w:hAnsi="Symbol" w:hint="default"/>
+      </w:rPr>
+    </w:lvl>
+    <w:lvl w:ilvl="1" w:tplc="04090003" w:tentative="1">
+      <w:start w:val="1"/>
+      <w:numFmt w:val="bullet"/>
+      <w:lvlText w:val="o"/>
+      <w:lvlJc w:val="left"/>
+      <w:pPr>
+        <w:ind w:left="1440" w:hanging="360"/>
+      </w:pPr>
+      <w:rPr>
+        <w:rFonts w:ascii="Courier New" w:hAnsi="Courier New" w:cs="Courier New" w:hint="default"/>
+      </w:rPr>
+    </w:lvl>
+    <w:lvl w:ilvl="2" w:tplc="04090005" w:tentative="1">
+      <w:start w:val="1"/>
+      <w:numFmt w:val="bullet"/>
+      <w:lvlText w:val=""/>
+      <w:lvlJc w:val="left"/>
+      <w:pPr>
+        <w:ind w:left="2160" w:hanging="360"/>
+      </w:pPr>
+      <w:rPr>
+        <w:rFonts w:ascii="Wingdings" w:hAnsi="Wingdings" w:hint="default"/>
+      </w:rPr>
+    </w:lvl>
+    <w:lvl w:ilvl="3" w:tplc="04090001" w:tentative="1">
+      <w:start w:val="1"/>
+      <w:numFmt w:val="bullet"/>
+      <w:lvlText w:val=""/>
+      <w:lvlJc w:val="left"/>
+      <w:pPr>
+        <w:ind w:left="2880" w:hanging="360"/>
+      </w:pPr>
+      <w:rPr>
+        <w:rFonts w:ascii="Symbol" w:hAnsi="Symbol" w:hint="default"/>
+      </w:rPr>
+    </w:lvl>
+    <w:lvl w:ilvl="4" w:tplc="04090003" w:tentative="1">
+      <w:start w:val="1"/>
+      <w:numFmt w:val="bullet"/>
+      <w:lvlText w:val="o"/>
+      <w:lvlJc w:val="left"/>
+      <w:pPr>
+        <w:ind w:left="3600" w:hanging="360"/>
+      </w:pPr>
+      <w:rPr>
+        <w:rFonts w:ascii="Courier New" w:hAnsi="Courier New" w:cs="Courier New" w:hint="default"/>
+      </w:rPr>
+    </w:lvl>
+    <w:lvl w:ilvl="5" w:tplc="04090005" w:tentative="1">
+      <w:start w:val="1"/>
+      <w:numFmt w:val="bullet"/>
+      <w:lvlText w:val=""/>
+      <w:lvlJc w:val="left"/>
+      <w:pPr>
+        <w:ind w:left="4320" w:hanging="360"/>
+      </w:pPr>
+      <w:rPr>
+        <w:rFonts w:ascii="Wingdings" w:hAnsi="Wingdings" w:hint="default"/>
+      </w:rPr>
+    </w:lvl>
+    <w:lvl w:ilvl="6" w:tplc="04090001" w:tentative="1">
+      <w:start w:val="1"/>
+      <w:numFmt w:val="bullet"/>
+      <w:lvlText w:val=""/>
+      <w:lvlJc w:val="left"/>
+      <w:pPr>
+        <w:ind w:left="5040" w:hanging="360"/>
+      </w:pPr>
+      <w:rPr>
+        <w:rFonts w:ascii="Symbol" w:hAnsi="Symbol" w:hint="default"/>
+      </w:rPr>
+    </w:lvl>
+    <w:lvl w:ilvl="7" w:tplc="04090003" w:tentative="1">
+      <w:start w:val="1"/>
+      <w:numFmt w:val="bullet"/>
+      <w:lvlText w:val="o"/>
+      <w:lvlJc w:val="left"/>
+      <w:pPr>
+        <w:ind w:left="5760" w:hanging="360"/>
+      </w:pPr>
+      <w:rPr>
+        <w:rFonts w:ascii="Courier New" w:hAnsi="Courier New" w:cs="Courier New" w:hint="default"/>
+      </w:rPr>
+    </w:lvl>
+    <w:lvl w:ilvl="8" w:tplc="04090005" w:tentative="1">
+      <w:start w:val="1"/>
+      <w:numFmt w:val="bullet"/>
+      <w:lvlText w:val=""/>
+      <w:lvlJc w:val="left"/>
+      <w:pPr>
+        <w:ind w:left="6480" w:hanging="360"/>
+      </w:pPr>
+      <w:rPr>
+        <w:rFonts w:ascii="Wingdings" w:hAnsi="Wingdings" w:hint="default"/>
+      </w:rPr>
+    </w:lvl>
+  </w:abstractNum>
+  <w:abstractNum w:abstractNumId="3" w15:restartNumberingAfterBreak="0">
+    <w:nsid w:val="63F27461"/>
+    <w:multiLevelType w:val="hybridMultilevel"/>
+    <w:tmpl w:val="D8FA8F24"/>
+    <w:lvl w:ilvl="0" w:tplc="04090001">
+      <w:start w:val="1"/>
+      <w:numFmt w:val="bullet"/>
+      <w:lvlText w:val=""/>
+      <w:lvlJc w:val="left"/>
+      <w:pPr>
+        <w:ind w:left="720" w:hanging="360"/>
+      </w:pPr>
+      <w:rPr>
+        <w:rFonts w:ascii="Symbol" w:hAnsi="Symbol" w:hint="default"/>
+      </w:rPr>
+    </w:lvl>
+    <w:lvl w:ilvl="1" w:tplc="04090003">
+      <w:start w:val="1"/>
+      <w:numFmt w:val="bullet"/>
+      <w:lvlText w:val="o"/>
+      <w:lvlJc w:val="left"/>
+      <w:pPr>
+        <w:ind w:left="1440" w:hanging="360"/>
+      </w:pPr>
+      <w:rPr>
+        <w:rFonts w:ascii="Courier New" w:hAnsi="Courier New" w:cs="Courier New" w:hint="default"/>
+      </w:rPr>
+    </w:lvl>
+    <w:lvl w:ilvl="2" w:tplc="04090005" w:tentative="1">
+      <w:start w:val="1"/>
+      <w:numFmt w:val="bullet"/>
+      <w:lvlText w:val=""/>
+      <w:lvlJc w:val="left"/>
+      <w:pPr>
+        <w:ind w:left="2160" w:hanging="360"/>
+      </w:pPr>
+      <w:rPr>
+        <w:rFonts w:ascii="Wingdings" w:hAnsi="Wingdings" w:hint="default"/>
+      </w:rPr>
+    </w:lvl>
+    <w:lvl w:ilvl="3" w:tplc="04090001" w:tentative="1">
+      <w:start w:val="1"/>
+      <w:numFmt w:val="bullet"/>
+      <w:lvlText w:val=""/>
+      <w:lvlJc w:val="left"/>
+      <w:pPr>
+        <w:ind w:left="2880" w:hanging="360"/>
+      </w:pPr>
+      <w:rPr>
+        <w:rFonts w:ascii="Symbol" w:hAnsi="Symbol" w:hint="default"/>
+      </w:rPr>
+    </w:lvl>
+    <w:lvl w:ilvl="4" w:tplc="04090003" w:tentative="1">
+      <w:start w:val="1"/>
+      <w:numFmt w:val="bullet"/>
+      <w:lvlText w:val="o"/>
+      <w:lvlJc w:val="left"/>
+      <w:pPr>
+        <w:ind w:left="3600" w:hanging="360"/>
+      </w:pPr>
+      <w:rPr>
+        <w:rFonts w:ascii="Courier New" w:hAnsi="Courier New" w:cs="Courier New" w:hint="default"/>
+      </w:rPr>
+    </w:lvl>
+    <w:lvl w:ilvl="5" w:tplc="04090005" w:tentative="1">
+      <w:start w:val="1"/>
+      <w:numFmt w:val="bullet"/>
+      <w:lvlText w:val=""/>
+      <w:lvlJc w:val="left"/>
+      <w:pPr>
+        <w:ind w:left="4320" w:hanging="360"/>
+      </w:pPr>
+      <w:rPr>
+        <w:rFonts w:ascii="Wingdings" w:hAnsi="Wingdings" w:hint="default"/>
+      </w:rPr>
+    </w:lvl>
+    <w:lvl w:ilvl="6" w:tplc="04090001" w:tentative="1">
+      <w:start w:val="1"/>
+      <w:numFmt w:val="bullet"/>
+      <w:lvlText w:val=""/>
+      <w:lvlJc w:val="left"/>
+      <w:pPr>
+        <w:ind w:left="5040" w:hanging="360"/>
+      </w:pPr>
+      <w:rPr>
+        <w:rFonts w:ascii="Symbol" w:hAnsi="Symbol" w:hint="default"/>
+      </w:rPr>
+    </w:lvl>
+    <w:lvl w:ilvl="7" w:tplc="04090003" w:tentative="1">
+      <w:start w:val="1"/>
+      <w:numFmt w:val="bullet"/>
+      <w:lvlText w:val="o"/>
+      <w:lvlJc w:val="left"/>
+      <w:pPr>
+        <w:ind w:left="5760" w:hanging="360"/>
+      </w:pPr>
+      <w:rPr>
+        <w:rFonts w:ascii="Courier New" w:hAnsi="Courier New" w:cs="Courier New" w:hint="default"/>
+      </w:rPr>
+    </w:lvl>
+    <w:lvl w:ilvl="8" w:tplc="04090005" w:tentative="1">
+      <w:start w:val="1"/>
+      <w:numFmt w:val="bullet"/>
+      <w:lvlText w:val=""/>
+      <w:lvlJc w:val="left"/>
+      <w:pPr>
+        <w:ind w:left="6480" w:hanging="360"/>
+      </w:pPr>
+      <w:rPr>
+        <w:rFonts w:ascii="Wingdings" w:hAnsi="Wingdings" w:hint="default"/>
+      </w:rPr>
+    </w:lvl>
+  </w:abstractNum>
+  <w:num w:numId="1">
+    <w:abstractNumId w:val="1"/>
+  </w:num>
+  <w:num w:numId="2">
+    <w:abstractNumId w:val="0"/>
+  </w:num>
+  <w:num w:numId="3">
+    <w:abstractNumId w:val="3"/>
+  </w:num>
+  <w:num w:numId="4">
+    <w:abstractNumId w:val="2"/>
+  </w:num>
+</w:numbering>
 </file>
 
 <file path=word/styles.xml><?xml version="1.0" encoding="utf-8"?>

</xml_diff>